<commit_message>
documentos y grácfica cluster
</commit_message>
<xml_diff>
--- a/Docuemtos_base/formato para proyecto telento tech Rnergias.docx
+++ b/Docuemtos_base/formato para proyecto telento tech Rnergias.docx
@@ -442,11 +442,19 @@
                                 <w:p>
                                   <w:pPr>
                                     <w:pStyle w:val="TableParagraph"/>
+                                    <w:jc w:val="center"/>
                                     <w:rPr>
                                       <w:rFonts w:ascii="Times New Roman"/>
                                       <w:sz w:val="18"/>
                                     </w:rPr>
                                   </w:pPr>
+                                  <w:r>
+                                    <w:rPr>
+                                      <w:rFonts w:ascii="Times New Roman"/>
+                                      <w:sz w:val="18"/>
+                                    </w:rPr>
+                                    <w:t>X</w:t>
+                                  </w:r>
                                 </w:p>
                               </w:tc>
                               <w:tc>
@@ -461,13 +469,6 @@
                                       <w:sz w:val="18"/>
                                     </w:rPr>
                                   </w:pPr>
-                                  <w:r>
-                                    <w:rPr>
-                                      <w:rFonts w:ascii="Times New Roman"/>
-                                      <w:sz w:val="18"/>
-                                    </w:rPr>
-                                    <w:t>x</w:t>
-                                  </w:r>
                                 </w:p>
                               </w:tc>
                             </w:tr>
@@ -814,11 +815,19 @@
                           <w:p>
                             <w:pPr>
                               <w:pStyle w:val="TableParagraph"/>
+                              <w:jc w:val="center"/>
                               <w:rPr>
                                 <w:rFonts w:ascii="Times New Roman"/>
                                 <w:sz w:val="18"/>
                               </w:rPr>
                             </w:pPr>
+                            <w:r>
+                              <w:rPr>
+                                <w:rFonts w:ascii="Times New Roman"/>
+                                <w:sz w:val="18"/>
+                              </w:rPr>
+                              <w:t>X</w:t>
+                            </w:r>
                           </w:p>
                         </w:tc>
                         <w:tc>
@@ -833,13 +842,6 @@
                                 <w:sz w:val="18"/>
                               </w:rPr>
                             </w:pPr>
-                            <w:r>
-                              <w:rPr>
-                                <w:rFonts w:ascii="Times New Roman"/>
-                                <w:sz w:val="18"/>
-                              </w:rPr>
-                              <w:t>x</w:t>
-                            </w:r>
                           </w:p>
                         </w:tc>
                       </w:tr>
@@ -2461,6 +2463,12 @@
                 <w:sz w:val="18"/>
               </w:rPr>
             </w:pPr>
+            <w:r>
+              <w:rPr>
+                <w:sz w:val="18"/>
+              </w:rPr>
+              <w:t>Sergio Amher Cutiva Medina</w:t>
+            </w:r>
           </w:p>
         </w:tc>
         <w:tc>
@@ -2498,6 +2506,9 @@
               <w:spacing w:before="133"/>
               <w:ind w:left="70"/>
             </w:pPr>
+            <w:r>
+              <w:t>1117484779</w:t>
+            </w:r>
           </w:p>
         </w:tc>
         <w:tc>
@@ -4664,7 +4675,16 @@
         <w:t xml:space="preserve"> </w:t>
       </w:r>
       <w:r>
-        <w:t>Desarrollar un sistema de analítica de datos basado en IA para optimizar procesos de negocio, mejorar la toma de decisiones y aumentar la eficiencia operativa.</w:t>
+        <w:t xml:space="preserve">Desarrollar un sistema de analítica de datos basado en IA para optimizar procesos de </w:t>
+      </w:r>
+      <w:r>
+        <w:t>prevención</w:t>
+      </w:r>
+      <w:r>
+        <w:t>, mejorar la toma de decisiones y aumentar la eficiencia operativa</w:t>
+      </w:r>
+      <w:r>
+        <w:t>, respecto a los casos de dengue en el Caquetá</w:t>
       </w:r>
     </w:p>
     <w:p>
@@ -4698,22 +4718,13 @@
         <w:rPr>
           <w:lang w:val="es-CO"/>
         </w:rPr>
-        <w:t xml:space="preserve">• Implementar modelos de IA para análisis predictivo en [área específica, como </w:t>
-      </w:r>
-    </w:p>
-    <w:p>
-      <w:pPr>
-        <w:ind w:left="720" w:right="99"/>
-        <w:jc w:val="both"/>
+        <w:t xml:space="preserve">• Implementar modelos de IA para análisis predictivo en </w:t>
+      </w:r>
+      <w:r>
         <w:rPr>
           <w:lang w:val="es-CO"/>
         </w:rPr>
-      </w:pPr>
-      <w:r>
-        <w:rPr>
-          <w:lang w:val="es-CO"/>
-        </w:rPr>
-        <w:t xml:space="preserve">ventas, marketing, producción]. </w:t>
+        <w:t>casos de dengue en el Caquetá en base a los datos meteorológicos</w:t>
       </w:r>
     </w:p>
     <w:p>
@@ -4870,35 +4881,27 @@
         <w:rPr>
           <w:lang w:val="es-CO"/>
         </w:rPr>
-        <w:t xml:space="preserve"> Búsqueda de información sobre </w:t>
-      </w:r>
-      <w:proofErr w:type="spellStart"/>
+        <w:t xml:space="preserve"> </w:t>
+      </w:r>
       <w:r>
         <w:rPr>
           <w:lang w:val="es-CO"/>
         </w:rPr>
-        <w:t>xxx</w:t>
-      </w:r>
-      <w:proofErr w:type="spellEnd"/>
+        <w:t xml:space="preserve">Nuestra búsqueda se hizo mediante la base de datos de libre acceso del gobierno </w:t>
+      </w:r>
+      <w:proofErr w:type="gramStart"/>
       <w:r>
         <w:rPr>
           <w:lang w:val="es-CO"/>
         </w:rPr>
-        <w:t xml:space="preserve"> y ejemplos de </w:t>
-      </w:r>
-      <w:proofErr w:type="gramStart"/>
+        <w:t>Colombiano</w:t>
+      </w:r>
+      <w:proofErr w:type="gramEnd"/>
       <w:r>
         <w:rPr>
           <w:lang w:val="es-CO"/>
         </w:rPr>
-        <w:t>apps</w:t>
-      </w:r>
-      <w:proofErr w:type="gramEnd"/>
-      <w:r>
-        <w:rPr>
-          <w:lang w:val="es-CO"/>
-        </w:rPr>
-        <w:t xml:space="preserve"> similares.</w:t>
+        <w:t xml:space="preserve"> de la cual obtuvimos los casos de dengue en el departamento del Caquetá y los datos de precipitación los conseguimos mediante DHIME.IDEAM</w:t>
       </w:r>
     </w:p>
     <w:p>
@@ -4927,8 +4930,87 @@
         <w:rPr>
           <w:lang w:val="es-CO"/>
         </w:rPr>
-        <w:t xml:space="preserve"> Bocetado del diseño de la interfaz.</w:t>
-      </w:r>
+        <w:t xml:space="preserve"> </w:t>
+      </w:r>
+      <w:r>
+        <w:rPr>
+          <w:lang w:val="es-CO"/>
+        </w:rPr>
+        <w:t>Usando una vista de CSS para un archivo HTML</w:t>
+      </w:r>
+    </w:p>
+    <w:p>
+      <w:pPr>
+        <w:pStyle w:val="Prrafodelista"/>
+        <w:numPr>
+          <w:ilvl w:val="0"/>
+          <w:numId w:val="8"/>
+        </w:numPr>
+        <w:rPr>
+          <w:lang w:val="es-CO"/>
+        </w:rPr>
+      </w:pPr>
+      <w:r>
+        <w:rPr>
+          <w:b/>
+          <w:bCs/>
+          <w:lang w:val="es-CO"/>
+        </w:rPr>
+        <w:t>Programación:</w:t>
+      </w:r>
+      <w:r>
+        <w:rPr>
+          <w:lang w:val="es-CO"/>
+        </w:rPr>
+        <w:t xml:space="preserve"> Desarrollo de modelos con Python, haciendo uso de las siguientes librerías: pandas,</w:t>
+      </w:r>
+      <w:r>
+        <w:t xml:space="preserve"> </w:t>
+      </w:r>
+      <w:proofErr w:type="spellStart"/>
+      <w:proofErr w:type="gramStart"/>
+      <w:r>
+        <w:rPr>
+          <w:lang w:val="es-CO"/>
+        </w:rPr>
+        <w:t>matplotlib.pyplot</w:t>
+      </w:r>
+      <w:proofErr w:type="spellEnd"/>
+      <w:proofErr w:type="gramEnd"/>
+      <w:r>
+        <w:rPr>
+          <w:lang w:val="es-CO"/>
+        </w:rPr>
+        <w:t>,</w:t>
+      </w:r>
+      <w:r>
+        <w:t xml:space="preserve"> </w:t>
+      </w:r>
+      <w:proofErr w:type="spellStart"/>
+      <w:r>
+        <w:rPr>
+          <w:lang w:val="es-CO"/>
+        </w:rPr>
+        <w:t>seaborn</w:t>
+      </w:r>
+      <w:proofErr w:type="spellEnd"/>
+      <w:r>
+        <w:rPr>
+          <w:lang w:val="es-CO"/>
+        </w:rPr>
+        <w:t>,</w:t>
+      </w:r>
+      <w:r>
+        <w:t xml:space="preserve"> </w:t>
+      </w:r>
+      <w:proofErr w:type="spellStart"/>
+      <w:r>
+        <w:rPr>
+          <w:lang w:val="es-CO"/>
+        </w:rPr>
+        <w:t>numpy</w:t>
+      </w:r>
+      <w:proofErr w:type="spellEnd"/>
     </w:p>
     <w:p>
       <w:pPr>
@@ -4950,28 +5032,21 @@
           <w:bCs/>
           <w:lang w:val="es-CO"/>
         </w:rPr>
-        <w:t>Programación:</w:t>
+        <w:lastRenderedPageBreak/>
+        <w:t>Validación:</w:t>
       </w:r>
       <w:r>
         <w:rPr>
           <w:lang w:val="es-CO"/>
         </w:rPr>
-        <w:t xml:space="preserve"> Desarrollo de</w:t>
+        <w:t xml:space="preserve"> </w:t>
       </w:r>
       <w:r>
         <w:rPr>
           <w:lang w:val="es-CO"/>
         </w:rPr>
-        <w:t xml:space="preserve"> modelos con </w:t>
-      </w:r>
-      <w:proofErr w:type="spellStart"/>
-      <w:r>
-        <w:rPr>
-          <w:lang w:val="es-CO"/>
-        </w:rPr>
-        <w:t>python</w:t>
-      </w:r>
-      <w:proofErr w:type="spellEnd"/>
+        <w:t>Depuración, filtración de datos y análisis mediante graficas</w:t>
+      </w:r>
     </w:p>
     <w:p>
       <w:pPr>
@@ -4980,61 +5055,6 @@
           <w:ilvl w:val="0"/>
           <w:numId w:val="8"/>
         </w:numPr>
-        <w:spacing w:before="45"/>
-        <w:ind w:right="431"/>
-        <w:jc w:val="both"/>
-        <w:rPr>
-          <w:lang w:val="es-CO"/>
-        </w:rPr>
-      </w:pPr>
-      <w:r>
-        <w:rPr>
-          <w:b/>
-          <w:bCs/>
-          <w:lang w:val="es-CO"/>
-        </w:rPr>
-        <w:t>Validación:</w:t>
-      </w:r>
-      <w:r>
-        <w:rPr>
-          <w:lang w:val="es-CO"/>
-        </w:rPr>
-        <w:t xml:space="preserve"> Pruebas de usabilidad con usuarios.</w:t>
-      </w:r>
-    </w:p>
-    <w:p>
-      <w:pPr>
-        <w:pStyle w:val="Prrafodelista"/>
-        <w:numPr>
-          <w:ilvl w:val="0"/>
-          <w:numId w:val="8"/>
-        </w:numPr>
-        <w:spacing w:before="45"/>
-        <w:ind w:right="431"/>
-        <w:jc w:val="both"/>
-        <w:rPr>
-          <w:lang w:val="es-CO"/>
-        </w:rPr>
-      </w:pPr>
-      <w:r>
-        <w:rPr>
-          <w:b/>
-          <w:bCs/>
-          <w:lang w:val="es-CO"/>
-        </w:rPr>
-        <w:t>Socialización:</w:t>
-      </w:r>
-      <w:r>
-        <w:rPr>
-          <w:lang w:val="es-CO"/>
-        </w:rPr>
-        <w:t xml:space="preserve"> Presentación del proyecto a la comunidad educativa.</w:t>
-      </w:r>
-    </w:p>
-    <w:p>
-      <w:pPr>
-        <w:spacing w:before="45"/>
-        <w:ind w:right="431"/>
         <w:sectPr>
           <w:footerReference w:type="default" r:id="rId7"/>
           <w:pgSz w:w="11910" w:h="16840"/>
@@ -5042,12 +5062,30 @@
           <w:cols w:space="720"/>
         </w:sectPr>
       </w:pPr>
+      <w:r>
+        <w:rPr>
+          <w:b/>
+          <w:bCs/>
+        </w:rPr>
+        <w:t>Socialización</w:t>
+      </w:r>
+      <w:r>
+        <w:t>: Presentación del proyecto a la comunidad educativa</w:t>
+      </w:r>
+      <w:r>
+        <w:t xml:space="preserve"> y subidas al reportorio de </w:t>
+      </w:r>
+      <w:r>
+        <w:t>GitHub</w:t>
+      </w:r>
     </w:p>
     <w:p>
       <w:pPr>
-        <w:pStyle w:val="Textoindependiente"/>
-        <w:rPr>
-          <w:sz w:val="20"/>
+        <w:spacing w:before="45"/>
+        <w:ind w:left="360" w:right="431"/>
+        <w:jc w:val="both"/>
+        <w:rPr>
+          <w:lang w:val="es-CO"/>
         </w:rPr>
       </w:pPr>
     </w:p>
@@ -7017,7 +7055,14 @@
           <w:lang w:val="es-CO"/>
         </w:rPr>
       </w:pPr>
-      <w:proofErr w:type="spellStart"/>
+      <w:r>
+        <w:rPr>
+          <w:rFonts w:ascii="Arial MT" w:hAnsi="Arial MT"/>
+          <w:sz w:val="24"/>
+          <w:szCs w:val="24"/>
+        </w:rPr>
+        <w:t>Instituto de Hidrología, Meteorología y Estudios Ambientales</w:t>
+      </w:r>
       <w:r>
         <w:rPr>
           <w:rFonts w:ascii="Arial MT" w:hAnsi="Arial MT"/>
@@ -7025,17 +7070,17 @@
           <w:szCs w:val="24"/>
           <w:lang w:val="es-CO"/>
         </w:rPr>
-        <w:t>Minenergía</w:t>
-      </w:r>
-      <w:proofErr w:type="spellEnd"/>
+        <w:t xml:space="preserve">: </w:t>
+      </w:r>
       <w:r>
         <w:rPr>
           <w:rFonts w:ascii="Arial MT" w:hAnsi="Arial MT"/>
+          <w:b/>
+          <w:bCs/>
           <w:sz w:val="24"/>
           <w:szCs w:val="24"/>
-          <w:lang w:val="es-CO"/>
-        </w:rPr>
-        <w:t xml:space="preserve"> Colombia: Lineamientos de transición energética.</w:t>
+        </w:rPr>
+        <w:t>Datos Hidrometeorológicos</w:t>
       </w:r>
     </w:p>
     <w:p>
@@ -7053,45 +7098,13 @@
           <w:lang w:val="es-CO"/>
         </w:rPr>
       </w:pPr>
-      <w:proofErr w:type="spellStart"/>
       <w:r>
         <w:rPr>
           <w:rFonts w:ascii="Arial MT" w:hAnsi="Arial MT"/>
           <w:sz w:val="24"/>
           <w:szCs w:val="24"/>
-          <w:lang w:val="es-CO"/>
-        </w:rPr>
-        <w:t>Flask</w:t>
-      </w:r>
-      <w:proofErr w:type="spellEnd"/>
-      <w:r>
-        <w:rPr>
-          <w:rFonts w:ascii="Arial MT" w:hAnsi="Arial MT"/>
-          <w:sz w:val="24"/>
-          <w:szCs w:val="24"/>
-          <w:lang w:val="es-CO"/>
-        </w:rPr>
-        <w:t xml:space="preserve"> </w:t>
-      </w:r>
-      <w:proofErr w:type="spellStart"/>
-      <w:r>
-        <w:rPr>
-          <w:rFonts w:ascii="Arial MT" w:hAnsi="Arial MT"/>
-          <w:sz w:val="24"/>
-          <w:szCs w:val="24"/>
-          <w:lang w:val="es-CO"/>
-        </w:rPr>
-        <w:t>Documentation</w:t>
-      </w:r>
-      <w:proofErr w:type="spellEnd"/>
-      <w:r>
-        <w:rPr>
-          <w:rFonts w:ascii="Arial MT" w:hAnsi="Arial MT"/>
-          <w:sz w:val="24"/>
-          <w:szCs w:val="24"/>
-          <w:lang w:val="es-CO"/>
-        </w:rPr>
-        <w:t xml:space="preserve"> – Python Web Framework.</w:t>
+        </w:rPr>
+        <w:t>Datos abiertos Colombia</w:t>
       </w:r>
     </w:p>
     <w:p>
@@ -7109,6 +7122,7 @@
           <w:lang w:val="es-CO"/>
         </w:rPr>
       </w:pPr>
+      <w:proofErr w:type="spellStart"/>
       <w:r>
         <w:rPr>
           <w:rFonts w:ascii="Arial MT" w:hAnsi="Arial MT"/>
@@ -7116,95 +7130,133 @@
           <w:szCs w:val="24"/>
           <w:lang w:val="es-CO"/>
         </w:rPr>
-        <w:t>Ley 1581 de 2012 sobre protección de datos.</w:t>
-      </w:r>
-    </w:p>
-    <w:p>
-      <w:pPr>
-        <w:spacing w:before="66"/>
+        <w:t>Flask</w:t>
+      </w:r>
+      <w:proofErr w:type="spellEnd"/>
+      <w:r>
         <w:rPr>
           <w:rFonts w:ascii="Arial MT" w:hAnsi="Arial MT"/>
           <w:sz w:val="24"/>
           <w:szCs w:val="24"/>
-        </w:rPr>
-      </w:pPr>
-    </w:p>
-    <w:p>
-      <w:pPr>
-        <w:spacing w:before="66"/>
+          <w:lang w:val="es-CO"/>
+        </w:rPr>
+        <w:t xml:space="preserve"> </w:t>
+      </w:r>
+      <w:proofErr w:type="spellStart"/>
+      <w:r>
         <w:rPr>
           <w:rFonts w:ascii="Arial MT" w:hAnsi="Arial MT"/>
           <w:sz w:val="24"/>
           <w:szCs w:val="24"/>
-        </w:rPr>
-      </w:pPr>
-      <w:proofErr w:type="gramStart"/>
+          <w:lang w:val="es-CO"/>
+        </w:rPr>
+        <w:t>Documentation</w:t>
+      </w:r>
+      <w:proofErr w:type="spellEnd"/>
       <w:r>
         <w:rPr>
           <w:rFonts w:ascii="Arial MT" w:hAnsi="Arial MT"/>
           <w:sz w:val="24"/>
           <w:szCs w:val="24"/>
-        </w:rPr>
-        <w:t>Link</w:t>
-      </w:r>
-      <w:proofErr w:type="gramEnd"/>
-      <w:r>
+          <w:lang w:val="es-CO"/>
+        </w:rPr>
+        <w:t xml:space="preserve"> – Python Web Framework.</w:t>
+      </w:r>
+    </w:p>
+    <w:p>
+      <w:pPr>
+        <w:pStyle w:val="Prrafodelista"/>
+        <w:numPr>
+          <w:ilvl w:val="0"/>
+          <w:numId w:val="9"/>
+        </w:numPr>
+        <w:spacing w:before="66"/>
         <w:rPr>
           <w:rFonts w:ascii="Arial MT" w:hAnsi="Arial MT"/>
           <w:sz w:val="24"/>
           <w:szCs w:val="24"/>
-        </w:rPr>
-        <w:t xml:space="preserve"> del </w:t>
-      </w:r>
-      <w:proofErr w:type="gramStart"/>
+          <w:lang w:val="es-CO"/>
+        </w:rPr>
+      </w:pPr>
       <w:r>
         <w:rPr>
           <w:rFonts w:ascii="Arial MT" w:hAnsi="Arial MT"/>
           <w:sz w:val="24"/>
           <w:szCs w:val="24"/>
-        </w:rPr>
-        <w:t xml:space="preserve">repositorio </w:t>
-      </w:r>
-      <w:r>
+          <w:lang w:val="es-CO"/>
+        </w:rPr>
+        <w:t>Ley 1581 de 2012 sobre protección de datos.</w:t>
+      </w:r>
+    </w:p>
+    <w:p>
+      <w:pPr>
+        <w:spacing w:before="66"/>
         <w:rPr>
           <w:rFonts w:ascii="Arial MT" w:hAnsi="Arial MT"/>
           <w:sz w:val="24"/>
           <w:szCs w:val="24"/>
         </w:rPr>
-        <w:t>:</w:t>
-      </w:r>
-      <w:proofErr w:type="gramEnd"/>
-      <w:r>
+      </w:pPr>
+    </w:p>
+    <w:p>
+      <w:pPr>
+        <w:spacing w:before="66"/>
         <w:rPr>
           <w:rFonts w:ascii="Arial MT" w:hAnsi="Arial MT"/>
           <w:sz w:val="24"/>
           <w:szCs w:val="24"/>
         </w:rPr>
-        <w:t xml:space="preserve"> </w:t>
-      </w:r>
-      <w:hyperlink r:id="rId8" w:history="1">
-        <w:r>
-          <w:rPr>
-            <w:rStyle w:val="Hipervnculo"/>
-            <w:rFonts w:ascii="Arial MT" w:hAnsi="Arial MT"/>
-            <w:sz w:val="24"/>
-            <w:szCs w:val="24"/>
-          </w:rPr>
-          <w:t>https://github.com/xxx</w:t>
-        </w:r>
-      </w:hyperlink>
-    </w:p>
-    <w:p>
-      <w:pPr>
-        <w:spacing w:before="66"/>
+      </w:pPr>
+      <w:proofErr w:type="gramStart"/>
+      <w:r>
         <w:rPr>
           <w:rFonts w:ascii="Arial MT" w:hAnsi="Arial MT"/>
           <w:sz w:val="24"/>
           <w:szCs w:val="24"/>
         </w:rPr>
-      </w:pPr>
+        <w:t>Link</w:t>
+      </w:r>
+      <w:proofErr w:type="gramEnd"/>
+      <w:r>
+        <w:rPr>
+          <w:rFonts w:ascii="Arial MT" w:hAnsi="Arial MT"/>
+          <w:sz w:val="24"/>
+          <w:szCs w:val="24"/>
+        </w:rPr>
+        <w:t xml:space="preserve"> del </w:t>
+      </w:r>
+      <w:proofErr w:type="gramStart"/>
+      <w:r>
+        <w:rPr>
+          <w:rFonts w:ascii="Arial MT" w:hAnsi="Arial MT"/>
+          <w:sz w:val="24"/>
+          <w:szCs w:val="24"/>
+        </w:rPr>
+        <w:t xml:space="preserve">repositorio </w:t>
+      </w:r>
+      <w:r>
+        <w:rPr>
+          <w:rFonts w:ascii="Arial MT" w:hAnsi="Arial MT"/>
+          <w:sz w:val="24"/>
+          <w:szCs w:val="24"/>
+        </w:rPr>
+        <w:t>:</w:t>
+      </w:r>
+      <w:proofErr w:type="gramEnd"/>
+      <w:r>
+        <w:rPr>
+          <w:rFonts w:ascii="Arial MT" w:hAnsi="Arial MT"/>
+          <w:sz w:val="24"/>
+          <w:szCs w:val="24"/>
+        </w:rPr>
+        <w:t xml:space="preserve"> </w:t>
+      </w:r>
+      <w:r>
+        <w:t>https://github.com/Musiconauta24/Proyecto_Curso_IA</w:t>
+      </w:r>
     </w:p>
     <w:sectPr>
+      <w:footerReference w:type="default" r:id="rId8"/>
       <w:pgSz w:w="11910" w:h="16840"/>
       <w:pgMar w:top="1360" w:right="1000" w:bottom="1000" w:left="1040" w:header="0" w:footer="802" w:gutter="0"/>
       <w:cols w:space="720"/>
@@ -7233,6 +7285,176 @@
 </file>
 
 <file path=word/footer1.xml><?xml version="1.0" encoding="utf-8"?>
+<w:ftr xmlns:wpc="http://schemas.microsoft.com/office/word/2010/wordprocessingCanvas" xmlns:cx="http://schemas.microsoft.com/office/drawing/2014/chartex" xmlns:cx1="http://schemas.microsoft.com/office/drawing/2015/9/8/chartex" xmlns:cx2="http://schemas.microsoft.com/office/drawing/2015/10/21/chartex" xmlns:cx3="http://schemas.microsoft.com/office/drawing/2016/5/9/chartex" xmlns:cx4="http://schemas.microsoft.com/office/drawing/2016/5/10/chartex" xmlns:cx5="http://schemas.microsoft.com/office/drawing/2016/5/11/chartex" xmlns:cx6="http://schemas.microsoft.com/office/drawing/2016/5/12/chartex" xmlns:cx7="http://schemas.microsoft.com/office/drawing/2016/5/13/chartex" xmlns:cx8="http://schemas.microsoft.com/office/drawing/2016/5/14/chartex" xmlns:mc="http://schemas.openxmlformats.org/markup-compatibility/2006" xmlns:aink="http://schemas.microsoft.com/office/drawing/2016/ink" xmlns:am3d="http://schemas.microsoft.com/office/drawing/2017/model3d" xmlns:o="urn:schemas-microsoft-com:office:office" xmlns:oel="http://schemas.microsoft.com/office/2019/extlst" xmlns:r="http://schemas.openxmlformats.org/officeDocument/2006/relationships" xmlns:m="http://schemas.openxmlformats.org/officeDocument/2006/math" xmlns:v="urn:schemas-microsoft-com:vml" xmlns:wp14="http://schemas.microsoft.com/office/word/2010/wordprocessingDrawing" xmlns:wp="http://schemas.openxmlformats.org/drawingml/2006/wordprocessingDrawing" xmlns:w10="urn:schemas-microsoft-com:office:word" xmlns:w="http://schemas.openxmlformats.org/wordprocessingml/2006/main" xmlns:w14="http://schemas.microsoft.com/office/word/2010/wordml" xmlns:w15="http://schemas.microsoft.com/office/word/2012/wordml" xmlns:w16cex="http://schemas.microsoft.com/office/word/2018/wordml/cex" xmlns:w16cid="http://schemas.microsoft.com/office/word/2016/wordml/cid" xmlns:w16="http://schemas.microsoft.com/office/word/2018/wordml" xmlns:w16du="http://schemas.microsoft.com/office/word/2023/wordml/word16du" xmlns:w16sdtdh="http://schemas.microsoft.com/office/word/2020/wordml/sdtdatahash" xmlns:w16sdtfl="http://schemas.microsoft.com/office/word/2024/wordml/sdtformatlock" xmlns:w16se="http://schemas.microsoft.com/office/word/2015/wordml/symex" xmlns:wpg="http://schemas.microsoft.com/office/word/2010/wordprocessingGroup" xmlns:wpi="http://schemas.microsoft.com/office/word/2010/wordprocessingInk" xmlns:wne="http://schemas.microsoft.com/office/word/2006/wordml" xmlns:wps="http://schemas.microsoft.com/office/word/2010/wordprocessingShape" mc:Ignorable="w14 w15 w16se w16cid w16 w16cex w16sdtdh w16sdtfl w16du wp14">
+  <w:p>
+    <w:pPr>
+      <w:pStyle w:val="Textoindependiente"/>
+      <w:spacing w:line="14" w:lineRule="auto"/>
+      <w:rPr>
+        <w:sz w:val="20"/>
+      </w:rPr>
+    </w:pPr>
+    <w:r>
+      <w:rPr>
+        <w:noProof/>
+      </w:rPr>
+      <mc:AlternateContent>
+        <mc:Choice Requires="wps">
+          <w:drawing>
+            <wp:anchor distT="0" distB="0" distL="114300" distR="114300" simplePos="0" relativeHeight="251659776" behindDoc="1" locked="0" layoutInCell="1" allowOverlap="1" wp14:anchorId="691A76A1" wp14:editId="3745F1BB">
+              <wp:simplePos x="0" y="0"/>
+              <wp:positionH relativeFrom="page">
+                <wp:posOffset>6455410</wp:posOffset>
+              </wp:positionH>
+              <wp:positionV relativeFrom="page">
+                <wp:posOffset>10040620</wp:posOffset>
+              </wp:positionV>
+              <wp:extent cx="232410" cy="182245"/>
+              <wp:effectExtent l="0" t="0" r="0" b="0"/>
+              <wp:wrapNone/>
+              <wp:docPr id="727975767" name="Text Box 1"/>
+              <wp:cNvGraphicFramePr>
+                <a:graphicFrameLocks xmlns:a="http://schemas.openxmlformats.org/drawingml/2006/main"/>
+              </wp:cNvGraphicFramePr>
+              <a:graphic xmlns:a="http://schemas.openxmlformats.org/drawingml/2006/main">
+                <a:graphicData uri="http://schemas.microsoft.com/office/word/2010/wordprocessingShape">
+                  <wps:wsp>
+                    <wps:cNvSpPr txBox="1">
+                      <a:spLocks noChangeArrowheads="1"/>
+                    </wps:cNvSpPr>
+                    <wps:spPr bwMode="auto">
+                      <a:xfrm>
+                        <a:off x="0" y="0"/>
+                        <a:ext cx="232410" cy="182245"/>
+                      </a:xfrm>
+                      <a:prstGeom prst="rect">
+                        <a:avLst/>
+                      </a:prstGeom>
+                      <a:noFill/>
+                      <a:ln>
+                        <a:noFill/>
+                      </a:ln>
+                      <a:extLst>
+                        <a:ext uri="{909E8E84-426E-40DD-AFC4-6F175D3DCCD1}">
+                          <a14:hiddenFill xmlns:a14="http://schemas.microsoft.com/office/drawing/2010/main">
+                            <a:solidFill>
+                              <a:srgbClr val="FFFFFF"/>
+                            </a:solidFill>
+                          </a14:hiddenFill>
+                        </a:ext>
+                        <a:ext uri="{91240B29-F687-4F45-9708-019B960494DF}">
+                          <a14:hiddenLine xmlns:a14="http://schemas.microsoft.com/office/drawing/2010/main" w="9525">
+                            <a:solidFill>
+                              <a:srgbClr val="000000"/>
+                            </a:solidFill>
+                            <a:miter lim="800000"/>
+                            <a:headEnd/>
+                            <a:tailEnd/>
+                          </a14:hiddenLine>
+                        </a:ext>
+                      </a:extLst>
+                    </wps:spPr>
+                    <wps:txbx>
+                      <w:txbxContent>
+                        <w:p>
+                          <w:pPr>
+                            <w:spacing w:before="13"/>
+                            <w:ind w:left="60"/>
+                            <w:rPr>
+                              <w:rFonts w:ascii="Arial MT"/>
+                            </w:rPr>
+                          </w:pPr>
+                          <w:r>
+                            <w:fldChar w:fldCharType="begin"/>
+                          </w:r>
+                          <w:r>
+                            <w:rPr>
+                              <w:rFonts w:ascii="Arial MT"/>
+                            </w:rPr>
+                            <w:instrText xml:space="preserve"> PAGE </w:instrText>
+                          </w:r>
+                          <w:r>
+                            <w:fldChar w:fldCharType="separate"/>
+                          </w:r>
+                          <w:r>
+                            <w:t>10</w:t>
+                          </w:r>
+                          <w:r>
+                            <w:fldChar w:fldCharType="end"/>
+                          </w:r>
+                        </w:p>
+                      </w:txbxContent>
+                    </wps:txbx>
+                    <wps:bodyPr rot="0" vert="horz" wrap="square" lIns="0" tIns="0" rIns="0" bIns="0" anchor="t" anchorCtr="0" upright="1">
+                      <a:noAutofit/>
+                    </wps:bodyPr>
+                  </wps:wsp>
+                </a:graphicData>
+              </a:graphic>
+              <wp14:sizeRelH relativeFrom="page">
+                <wp14:pctWidth>0</wp14:pctWidth>
+              </wp14:sizeRelH>
+              <wp14:sizeRelV relativeFrom="page">
+                <wp14:pctHeight>0</wp14:pctHeight>
+              </wp14:sizeRelV>
+            </wp:anchor>
+          </w:drawing>
+        </mc:Choice>
+        <mc:Fallback>
+          <w:pict>
+            <v:shapetype w14:anchorId="691A76A1" id="_x0000_t202" coordsize="21600,21600" o:spt="202" path="m,l,21600r21600,l21600,xe">
+              <v:stroke joinstyle="miter"/>
+              <v:path gradientshapeok="t" o:connecttype="rect"/>
+            </v:shapetype>
+            <v:shape id="Text Box 1" o:spid="_x0000_s1030" type="#_x0000_t202" style="position:absolute;margin-left:508.3pt;margin-top:790.6pt;width:18.3pt;height:14.35pt;z-index:-251656704;visibility:visible;mso-wrap-style:square;mso-width-percent:0;mso-height-percent:0;mso-wrap-distance-left:9pt;mso-wrap-distance-top:0;mso-wrap-distance-right:9pt;mso-wrap-distance-bottom:0;mso-position-horizontal:absolute;mso-position-horizontal-relative:page;mso-position-vertical:absolute;mso-position-vertical-relative:page;mso-width-percent:0;mso-height-percent:0;mso-width-relative:page;mso-height-relative:page;v-text-anchor:top" o:gfxdata="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" filled="f" stroked="f">
+              <v:textbox inset="0,0,0,0">
+                <w:txbxContent>
+                  <w:p>
+                    <w:pPr>
+                      <w:spacing w:before="13"/>
+                      <w:ind w:left="60"/>
+                      <w:rPr>
+                        <w:rFonts w:ascii="Arial MT"/>
+                      </w:rPr>
+                    </w:pPr>
+                    <w:r>
+                      <w:fldChar w:fldCharType="begin"/>
+                    </w:r>
+                    <w:r>
+                      <w:rPr>
+                        <w:rFonts w:ascii="Arial MT"/>
+                      </w:rPr>
+                      <w:instrText xml:space="preserve"> PAGE </w:instrText>
+                    </w:r>
+                    <w:r>
+                      <w:fldChar w:fldCharType="separate"/>
+                    </w:r>
+                    <w:r>
+                      <w:t>10</w:t>
+                    </w:r>
+                    <w:r>
+                      <w:fldChar w:fldCharType="end"/>
+                    </w:r>
+                  </w:p>
+                </w:txbxContent>
+              </v:textbox>
+              <w10:wrap anchorx="page" anchory="page"/>
+            </v:shape>
+          </w:pict>
+        </mc:Fallback>
+      </mc:AlternateContent>
+    </w:r>
+    <w:r>
+      <w:rPr>
+        <w:sz w:val="20"/>
+      </w:rPr>
+      <w:t>|</w:t>
+    </w:r>
+  </w:p>
+</w:ftr>
+</file>
+
+<file path=word/footer2.xml><?xml version="1.0" encoding="utf-8"?>
 <w:ftr xmlns:wpc="http://schemas.microsoft.com/office/word/2010/wordprocessingCanvas" xmlns:cx="http://schemas.microsoft.com/office/drawing/2014/chartex" xmlns:cx1="http://schemas.microsoft.com/office/drawing/2015/9/8/chartex" xmlns:cx2="http://schemas.microsoft.com/office/drawing/2015/10/21/chartex" xmlns:cx3="http://schemas.microsoft.com/office/drawing/2016/5/9/chartex" xmlns:cx4="http://schemas.microsoft.com/office/drawing/2016/5/10/chartex" xmlns:cx5="http://schemas.microsoft.com/office/drawing/2016/5/11/chartex" xmlns:cx6="http://schemas.microsoft.com/office/drawing/2016/5/12/chartex" xmlns:cx7="http://schemas.microsoft.com/office/drawing/2016/5/13/chartex" xmlns:cx8="http://schemas.microsoft.com/office/drawing/2016/5/14/chartex" xmlns:mc="http://schemas.openxmlformats.org/markup-compatibility/2006" xmlns:aink="http://schemas.microsoft.com/office/drawing/2016/ink" xmlns:am3d="http://schemas.microsoft.com/office/drawing/2017/model3d" xmlns:o="urn:schemas-microsoft-com:office:office" xmlns:oel="http://schemas.microsoft.com/office/2019/extlst" xmlns:r="http://schemas.openxmlformats.org/officeDocument/2006/relationships" xmlns:m="http://schemas.openxmlformats.org/officeDocument/2006/math" xmlns:v="urn:schemas-microsoft-com:vml" xmlns:wp14="http://schemas.microsoft.com/office/word/2010/wordprocessingDrawing" xmlns:wp="http://schemas.openxmlformats.org/drawingml/2006/wordprocessingDrawing" xmlns:w10="urn:schemas-microsoft-com:office:word" xmlns:w="http://schemas.openxmlformats.org/wordprocessingml/2006/main" xmlns:w14="http://schemas.microsoft.com/office/word/2010/wordml" xmlns:w15="http://schemas.microsoft.com/office/word/2012/wordml" xmlns:w16cex="http://schemas.microsoft.com/office/word/2018/wordml/cex" xmlns:w16cid="http://schemas.microsoft.com/office/word/2016/wordml/cid" xmlns:w16="http://schemas.microsoft.com/office/word/2018/wordml" xmlns:w16du="http://schemas.microsoft.com/office/word/2023/wordml/word16du" xmlns:w16sdtdh="http://schemas.microsoft.com/office/word/2020/wordml/sdtdatahash" xmlns:w16sdtfl="http://schemas.microsoft.com/office/word/2024/wordml/sdtformatlock" xmlns:w16se="http://schemas.microsoft.com/office/word/2015/wordml/symex" xmlns:wpg="http://schemas.microsoft.com/office/word/2010/wordprocessingGroup" xmlns:wpi="http://schemas.microsoft.com/office/word/2010/wordprocessingInk" xmlns:wne="http://schemas.microsoft.com/office/word/2006/wordml" xmlns:wps="http://schemas.microsoft.com/office/word/2010/wordprocessingShape" mc:Ignorable="w14 w15 w16se w16cid w16 w16cex w16sdtdh w16sdtfl w16du wp14">
   <w:p>
     <w:pPr>
@@ -7354,7 +7576,7 @@
               <v:stroke joinstyle="miter"/>
               <v:path gradientshapeok="t" o:connecttype="rect"/>
             </v:shapetype>
-            <v:shape id="Text Box 1" o:spid="_x0000_s1030" type="#_x0000_t202" style="position:absolute;margin-left:508.3pt;margin-top:790.6pt;width:18.3pt;height:14.35pt;z-index:-251658752;visibility:visible;mso-wrap-style:square;mso-width-percent:0;mso-height-percent:0;mso-wrap-distance-left:9pt;mso-wrap-distance-top:0;mso-wrap-distance-right:9pt;mso-wrap-distance-bottom:0;mso-position-horizontal:absolute;mso-position-horizontal-relative:page;mso-position-vertical:absolute;mso-position-vertical-relative:page;mso-width-percent:0;mso-height-percent:0;mso-width-relative:page;mso-height-relative:page;v-text-anchor:top" o:gfxdata="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" filled="f" stroked="f">
+            <v:shape id="_x0000_s1031" type="#_x0000_t202" style="position:absolute;margin-left:508.3pt;margin-top:790.6pt;width:18.3pt;height:14.35pt;z-index:-251658752;visibility:visible;mso-wrap-style:square;mso-width-percent:0;mso-height-percent:0;mso-wrap-distance-left:9pt;mso-wrap-distance-top:0;mso-wrap-distance-right:9pt;mso-wrap-distance-bottom:0;mso-position-horizontal:absolute;mso-position-horizontal-relative:page;mso-position-vertical:absolute;mso-position-vertical-relative:page;mso-width-percent:0;mso-height-percent:0;mso-width-relative:page;mso-height-relative:page;v-text-anchor:top" o:gfxdata="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" filled="f" stroked="f">
               <v:textbox inset="0,0,0,0">
                 <w:txbxContent>
                   <w:p>
@@ -9029,6 +9251,7 @@
   <w:style w:type="character" w:default="1" w:styleId="Fuentedeprrafopredeter">
     <w:name w:val="Default Paragraph Font"/>
     <w:uiPriority w:val="1"/>
+    <w:semiHidden/>
     <w:unhideWhenUsed/>
   </w:style>
   <w:style w:type="table" w:default="1" w:styleId="Tablanormal">

</xml_diff>